<commit_message>
Added new home screen graphic. Modification content. Contact page wip
</commit_message>
<xml_diff>
--- a/rewritten_guide/wwwroot/doc/gardening.docx
+++ b/rewritten_guide/wwwroot/doc/gardening.docx
@@ -706,19 +706,10 @@
           <w:rFonts w:ascii="Arial Nova" w:hAnsi="Arial Nova" w:cs="Raavi"/>
           <w:sz w:val="24"/>
         </w:rPr>
-        <w:t xml:space="preserve"> of the desired plant species. Jellybean combos can be found on the Gardening page on Spike’s Rewritten Guide website </w:t>
-      </w:r>
-      <w:hyperlink r:id="rId17" w:anchor="beanCombos" w:history="1">
-        <w:r>
-          <w:rPr>
-            <w:rStyle w:val="Hyperlink"/>
-            <w:rFonts w:ascii="Arial Nova" w:hAnsi="Arial Nova" w:cs="Raavi"/>
-            <w:color w:val="FF0000"/>
-            <w:sz w:val="24"/>
-          </w:rPr>
-          <w:t>here</w:t>
-        </w:r>
-      </w:hyperlink>
+        <w:t xml:space="preserve"> of the desired plant species. Jellybean combos can be found on the Gardening page on Spike’s Rewritten Guide website</w:t>
+      </w:r>
+      <w:bookmarkStart w:id="0" w:name="_GoBack"/>
+      <w:bookmarkEnd w:id="0"/>
       <w:r>
         <w:rPr>
           <w:rFonts w:ascii="Arial Nova" w:hAnsi="Arial Nova" w:cs="Raavi"/>
@@ -763,7 +754,7 @@
                     <pic:cNvPicPr/>
                   </pic:nvPicPr>
                   <pic:blipFill>
-                    <a:blip r:embed="rId18" cstate="print">
+                    <a:blip r:embed="rId17" cstate="print">
                       <a:extLst>
                         <a:ext uri="{28A0092B-C50C-407E-A947-70E740481C1C}">
                           <a14:useLocalDpi xmlns:a14="http://schemas.microsoft.com/office/drawing/2010/main" val="0"/>
@@ -828,7 +819,7 @@
                 <wp:cNvGraphicFramePr/>
                 <a:graphic xmlns:a="http://schemas.openxmlformats.org/drawingml/2006/main">
                   <a:graphicData uri="http://schemas.microsoft.com/office/word/2010/wordprocessingInk">
-                    <w14:contentPart bwMode="auto" r:id="rId19">
+                    <w14:contentPart bwMode="auto" r:id="rId18">
                       <w14:nvContentPartPr>
                         <w14:cNvContentPartPr/>
                       </w14:nvContentPartPr>
@@ -2089,16 +2080,7 @@
           <w:rFonts w:ascii="Arial Nova" w:hAnsi="Arial Nova" w:cs="Raavi"/>
           <w:sz w:val="24"/>
         </w:rPr>
-        <w:t xml:space="preserve"> Pl</w:t>
-      </w:r>
-      <w:bookmarkStart w:id="0" w:name="_GoBack"/>
-      <w:bookmarkEnd w:id="0"/>
-      <w:r>
-        <w:rPr>
-          <w:rFonts w:ascii="Arial Nova" w:hAnsi="Arial Nova" w:cs="Raavi"/>
-          <w:sz w:val="24"/>
-        </w:rPr>
-        <w:t>antable gags will be blue.</w:t>
+        <w:t xml:space="preserve"> Plantable gags will be blue.</w:t>
       </w:r>
     </w:p>
     <w:p>
@@ -4278,7 +4260,7 @@
 </file>
 
 <file path=customXml/itemProps1.xml><?xml version="1.0" encoding="utf-8"?>
-<ds:datastoreItem xmlns:ds="http://schemas.openxmlformats.org/officeDocument/2006/customXml" ds:itemID="{7882D719-8964-43A7-9D4B-4423D2258E34}">
+<ds:datastoreItem xmlns:ds="http://schemas.openxmlformats.org/officeDocument/2006/customXml" ds:itemID="{A165A78B-C952-4EDB-B4CB-1BF935D941D7}">
   <ds:schemaRefs>
     <ds:schemaRef ds:uri="http://schemas.openxmlformats.org/officeDocument/2006/bibliography"/>
   </ds:schemaRefs>

</xml_diff>